<commit_message>
comandos inicias SQL com o Linux
</commit_message>
<xml_diff>
--- a/Engenharia da Computação/Disciplinas/Banco de Dados/Materiais/CMD_MYSQL_XAMPP.docx
+++ b/Engenharia da Computação/Disciplinas/Banco de Dados/Materiais/CMD_MYSQL_XAMPP.docx
@@ -399,6 +399,225 @@
     <w:p>
       <w:pPr>
         <w:rPr>
+          <w:b/>
+          <w:bCs/>
+          <w:noProof/>
+          <w:sz w:val="32"/>
+          <w:szCs w:val="32"/>
+        </w:rPr>
+      </w:pPr>
+    </w:p>
+    <w:p>
+      <w:pPr>
+        <w:rPr>
+          <w:rFonts w:ascii="Arial" w:hAnsi="Arial" w:cs="Arial"/>
+          <w:noProof/>
+          <w:sz w:val="24"/>
+          <w:szCs w:val="24"/>
+        </w:rPr>
+      </w:pPr>
+    </w:p>
+    <w:p>
+      <w:pPr>
+        <w:rPr>
+          <w:rFonts w:ascii="Arial" w:hAnsi="Arial" w:cs="Arial"/>
+          <w:noProof/>
+          <w:sz w:val="24"/>
+          <w:szCs w:val="24"/>
+        </w:rPr>
+      </w:pPr>
+    </w:p>
+    <w:p>
+      <w:pPr>
+        <w:rPr>
+          <w:rFonts w:ascii="Arial" w:hAnsi="Arial" w:cs="Arial"/>
+          <w:noProof/>
+          <w:sz w:val="24"/>
+          <w:szCs w:val="24"/>
+        </w:rPr>
+      </w:pPr>
+      <w:r>
+        <w:rPr>
+          <w:rFonts w:ascii="Arial" w:hAnsi="Arial" w:cs="Arial"/>
+          <w:noProof/>
+          <w:sz w:val="24"/>
+          <w:szCs w:val="24"/>
+        </w:rPr>
+        <w:t>NO LINUX instalar o Lamp(</w:t>
+      </w:r>
+      <w:r>
+        <w:rPr>
+          <w:rFonts w:ascii="Arial" w:hAnsi="Arial" w:cs="Arial"/>
+          <w:color w:val="4D5156"/>
+          <w:sz w:val="21"/>
+          <w:szCs w:val="21"/>
+          <w:shd w:val="clear" w:color="auto" w:fill="FFFFFF"/>
+        </w:rPr>
+        <w:t xml:space="preserve">Linux, Apache, </w:t>
+      </w:r>
+      <w:proofErr w:type="spellStart"/>
+      <w:r>
+        <w:rPr>
+          <w:rFonts w:ascii="Arial" w:hAnsi="Arial" w:cs="Arial"/>
+          <w:color w:val="4D5156"/>
+          <w:sz w:val="21"/>
+          <w:szCs w:val="21"/>
+          <w:shd w:val="clear" w:color="auto" w:fill="FFFFFF"/>
+        </w:rPr>
+        <w:t>MariaDB</w:t>
+      </w:r>
+      <w:proofErr w:type="spellEnd"/>
+      <w:r>
+        <w:rPr>
+          <w:rFonts w:ascii="Arial" w:hAnsi="Arial" w:cs="Arial"/>
+          <w:color w:val="4D5156"/>
+          <w:sz w:val="21"/>
+          <w:szCs w:val="21"/>
+          <w:shd w:val="clear" w:color="auto" w:fill="FFFFFF"/>
+        </w:rPr>
+        <w:t xml:space="preserve"> ou MySQL e PHP ou Python</w:t>
+      </w:r>
+      <w:r>
+        <w:rPr>
+          <w:rFonts w:ascii="Arial" w:hAnsi="Arial" w:cs="Arial"/>
+          <w:color w:val="4D5156"/>
+          <w:sz w:val="21"/>
+          <w:szCs w:val="21"/>
+          <w:shd w:val="clear" w:color="auto" w:fill="FFFFFF"/>
+        </w:rPr>
+        <w:t>)</w:t>
+      </w:r>
+      <w:r>
+        <w:rPr>
+          <w:rFonts w:ascii="Arial" w:hAnsi="Arial" w:cs="Arial"/>
+          <w:noProof/>
+          <w:sz w:val="24"/>
+          <w:szCs w:val="24"/>
+        </w:rPr>
+        <w:t>:</w:t>
+      </w:r>
+    </w:p>
+    <w:p>
+      <w:pPr>
+        <w:rPr>
+          <w:rFonts w:ascii="Arial" w:hAnsi="Arial" w:cs="Arial"/>
+          <w:noProof/>
+          <w:sz w:val="24"/>
+          <w:szCs w:val="24"/>
+        </w:rPr>
+      </w:pPr>
+      <w:r>
+        <w:rPr>
+          <w:rFonts w:ascii="Arial" w:hAnsi="Arial" w:cs="Arial"/>
+          <w:noProof/>
+          <w:sz w:val="24"/>
+          <w:szCs w:val="24"/>
+        </w:rPr>
+        <w:drawing>
+          <wp:inline distT="0" distB="0" distL="0" distR="0" wp14:anchorId="43C4C145" wp14:editId="364C41CB">
+            <wp:extent cx="5400040" cy="1724660"/>
+            <wp:effectExtent l="0" t="0" r="0" b="8890"/>
+            <wp:docPr id="1" name="Imagem 1"/>
+            <wp:cNvGraphicFramePr>
+              <a:graphicFrameLocks xmlns:a="http://schemas.openxmlformats.org/drawingml/2006/main" noChangeAspect="1"/>
+            </wp:cNvGraphicFramePr>
+            <a:graphic xmlns:a="http://schemas.openxmlformats.org/drawingml/2006/main">
+              <a:graphicData uri="http://schemas.openxmlformats.org/drawingml/2006/picture">
+                <pic:pic xmlns:pic="http://schemas.openxmlformats.org/drawingml/2006/picture">
+                  <pic:nvPicPr>
+                    <pic:cNvPr id="1" name=""/>
+                    <pic:cNvPicPr/>
+                  </pic:nvPicPr>
+                  <pic:blipFill>
+                    <a:blip r:embed="rId10"/>
+                    <a:stretch>
+                      <a:fillRect/>
+                    </a:stretch>
+                  </pic:blipFill>
+                  <pic:spPr>
+                    <a:xfrm>
+                      <a:off x="0" y="0"/>
+                      <a:ext cx="5400040" cy="1724660"/>
+                    </a:xfrm>
+                    <a:prstGeom prst="rect">
+                      <a:avLst/>
+                    </a:prstGeom>
+                  </pic:spPr>
+                </pic:pic>
+              </a:graphicData>
+            </a:graphic>
+          </wp:inline>
+        </w:drawing>
+      </w:r>
+    </w:p>
+    <w:p>
+      <w:pPr>
+        <w:rPr>
+          <w:rFonts w:ascii="Arial" w:hAnsi="Arial" w:cs="Arial"/>
+          <w:noProof/>
+          <w:sz w:val="24"/>
+          <w:szCs w:val="24"/>
+        </w:rPr>
+      </w:pPr>
+    </w:p>
+    <w:p>
+      <w:pPr>
+        <w:rPr>
+          <w:rFonts w:ascii="Arial" w:hAnsi="Arial" w:cs="Arial"/>
+          <w:noProof/>
+          <w:sz w:val="24"/>
+          <w:szCs w:val="24"/>
+        </w:rPr>
+      </w:pPr>
+      <w:r>
+        <w:rPr>
+          <w:rFonts w:ascii="Arial" w:hAnsi="Arial" w:cs="Arial"/>
+          <w:noProof/>
+          <w:sz w:val="24"/>
+          <w:szCs w:val="24"/>
+        </w:rPr>
+        <w:t xml:space="preserve">Para entrar executar o terminal mysql, digitar o terminal: </w:t>
+      </w:r>
+    </w:p>
+    <w:p>
+      <w:pPr>
+        <w:rPr>
+          <w:rFonts w:ascii="Arial" w:hAnsi="Arial" w:cs="Arial"/>
+          <w:i/>
+          <w:iCs/>
+          <w:noProof/>
+          <w:sz w:val="24"/>
+          <w:szCs w:val="24"/>
+          <w:lang w:val="en-US"/>
+        </w:rPr>
+      </w:pPr>
+      <w:r>
+        <w:rPr>
+          <w:rFonts w:ascii="Arial" w:hAnsi="Arial" w:cs="Arial"/>
+          <w:i/>
+          <w:iCs/>
+          <w:noProof/>
+          <w:sz w:val="24"/>
+          <w:szCs w:val="24"/>
+          <w:lang w:val="en-US"/>
+        </w:rPr>
+        <w:t>/opt/lampp/bin/mysql -u root</w:t>
+      </w:r>
+    </w:p>
+    <w:p>
+      <w:pPr>
+        <w:rPr>
+          <w:rFonts w:ascii="Arial" w:hAnsi="Arial" w:cs="Arial"/>
+          <w:noProof/>
+          <w:sz w:val="24"/>
+          <w:szCs w:val="24"/>
+          <w:lang w:val="en-US"/>
+        </w:rPr>
+      </w:pPr>
+    </w:p>
+    <w:p>
+      <w:pPr>
+        <w:rPr>
           <w:rFonts w:ascii="Arial" w:hAnsi="Arial" w:cs="Arial"/>
           <w:noProof/>
           <w:sz w:val="24"/>
@@ -428,7 +647,6 @@
         <w:rPr>
           <w:noProof/>
         </w:rPr>
-        <w:lastRenderedPageBreak/>
         <w:drawing>
           <wp:inline distT="0" distB="0" distL="0" distR="0" wp14:anchorId="31375C6D" wp14:editId="0577213A">
             <wp:extent cx="5400040" cy="1839595"/>
@@ -445,7 +663,7 @@
                     <pic:cNvPicPr/>
                   </pic:nvPicPr>
                   <pic:blipFill>
-                    <a:blip r:embed="rId10">
+                    <a:blip r:embed="rId11">
                       <a:extLst>
                         <a:ext uri="{28A0092B-C50C-407E-A947-70E740481C1C}">
                           <a14:useLocalDpi xmlns:a14="http://schemas.microsoft.com/office/drawing/2010/main" val="0"/>
@@ -551,7 +769,7 @@
                     <pic:cNvPicPr/>
                   </pic:nvPicPr>
                   <pic:blipFill>
-                    <a:blip r:embed="rId11">
+                    <a:blip r:embed="rId12">
                       <a:extLst>
                         <a:ext uri="{28A0092B-C50C-407E-A947-70E740481C1C}">
                           <a14:useLocalDpi xmlns:a14="http://schemas.microsoft.com/office/drawing/2010/main" val="0"/>
@@ -601,6 +819,7 @@
           <w:sz w:val="24"/>
           <w:szCs w:val="24"/>
         </w:rPr>
+        <w:lastRenderedPageBreak/>
         <w:t xml:space="preserve"> 3ª Criando um novo Banco de dados</w:t>
       </w:r>
       <w:r>
@@ -640,7 +859,7 @@
                     <pic:cNvPicPr/>
                   </pic:nvPicPr>
                   <pic:blipFill>
-                    <a:blip r:embed="rId12">
+                    <a:blip r:embed="rId13">
                       <a:extLst>
                         <a:ext uri="{28A0092B-C50C-407E-A947-70E740481C1C}">
                           <a14:useLocalDpi xmlns:a14="http://schemas.microsoft.com/office/drawing/2010/main" val="0"/>
@@ -729,7 +948,7 @@
                     <pic:cNvPicPr/>
                   </pic:nvPicPr>
                   <pic:blipFill>
-                    <a:blip r:embed="rId13">
+                    <a:blip r:embed="rId14">
                       <a:extLst>
                         <a:ext uri="{28A0092B-C50C-407E-A947-70E740481C1C}">
                           <a14:useLocalDpi xmlns:a14="http://schemas.microsoft.com/office/drawing/2010/main" val="0"/>
@@ -836,7 +1055,7 @@
                     <pic:cNvPicPr/>
                   </pic:nvPicPr>
                   <pic:blipFill>
-                    <a:blip r:embed="rId14">
+                    <a:blip r:embed="rId15">
                       <a:extLst>
                         <a:ext uri="{28A0092B-C50C-407E-A947-70E740481C1C}">
                           <a14:useLocalDpi xmlns:a14="http://schemas.microsoft.com/office/drawing/2010/main" val="0"/>
@@ -957,7 +1176,7 @@
                     <pic:cNvPicPr/>
                   </pic:nvPicPr>
                   <pic:blipFill>
-                    <a:blip r:embed="rId15">
+                    <a:blip r:embed="rId16">
                       <a:extLst>
                         <a:ext uri="{28A0092B-C50C-407E-A947-70E740481C1C}">
                           <a14:useLocalDpi xmlns:a14="http://schemas.microsoft.com/office/drawing/2010/main" val="0"/>
@@ -1054,6 +1273,7 @@
         <w:rPr>
           <w:noProof/>
         </w:rPr>
+        <w:lastRenderedPageBreak/>
         <w:drawing>
           <wp:inline distT="0" distB="0" distL="0" distR="0" wp14:anchorId="308C695E" wp14:editId="3628C026">
             <wp:extent cx="5200650" cy="1714500"/>
@@ -1070,7 +1290,7 @@
                     <pic:cNvPicPr/>
                   </pic:nvPicPr>
                   <pic:blipFill>
-                    <a:blip r:embed="rId16">
+                    <a:blip r:embed="rId17">
                       <a:extLst>
                         <a:ext uri="{28A0092B-C50C-407E-A947-70E740481C1C}">
                           <a14:useLocalDpi xmlns:a14="http://schemas.microsoft.com/office/drawing/2010/main" val="0"/>
@@ -1167,7 +1387,7 @@
                     <pic:cNvPicPr/>
                   </pic:nvPicPr>
                   <pic:blipFill>
-                    <a:blip r:embed="rId17">
+                    <a:blip r:embed="rId18">
                       <a:extLst>
                         <a:ext uri="{28A0092B-C50C-407E-A947-70E740481C1C}">
                           <a14:useLocalDpi xmlns:a14="http://schemas.microsoft.com/office/drawing/2010/main" val="0"/>
@@ -1232,7 +1452,6 @@
         <w:rPr>
           <w:noProof/>
         </w:rPr>
-        <w:lastRenderedPageBreak/>
         <w:drawing>
           <wp:inline distT="0" distB="0" distL="0" distR="0" wp14:anchorId="701DEC1E" wp14:editId="05FB7076">
             <wp:extent cx="4391025" cy="1114425"/>
@@ -1249,7 +1468,7 @@
                     <pic:cNvPicPr/>
                   </pic:nvPicPr>
                   <pic:blipFill>
-                    <a:blip r:embed="rId18">
+                    <a:blip r:embed="rId19">
                       <a:extLst>
                         <a:ext uri="{28A0092B-C50C-407E-A947-70E740481C1C}">
                           <a14:useLocalDpi xmlns:a14="http://schemas.microsoft.com/office/drawing/2010/main" val="0"/>
@@ -1299,7 +1518,25 @@
           <w:sz w:val="24"/>
           <w:szCs w:val="24"/>
         </w:rPr>
-        <w:t>10º O auto_increment que foi inserido no início dos dados da tabela na linha do “id” vai incrementar o “id” a cada novo dado inserido.</w:t>
+        <w:t xml:space="preserve">10º O </w:t>
+      </w:r>
+      <w:proofErr w:type="spellStart"/>
+      <w:r>
+        <w:rPr>
+          <w:rFonts w:ascii="Arial" w:hAnsi="Arial" w:cs="Arial"/>
+          <w:sz w:val="24"/>
+          <w:szCs w:val="24"/>
+        </w:rPr>
+        <w:t>auto_increment</w:t>
+      </w:r>
+      <w:proofErr w:type="spellEnd"/>
+      <w:r>
+        <w:rPr>
+          <w:rFonts w:ascii="Arial" w:hAnsi="Arial" w:cs="Arial"/>
+          <w:sz w:val="24"/>
+          <w:szCs w:val="24"/>
+        </w:rPr>
+        <w:t xml:space="preserve"> que foi inserido no início dos dados da tabela na linha do “id” vai incrementar o “id” a cada novo dado inserido.</w:t>
       </w:r>
     </w:p>
     <w:p>
@@ -1330,7 +1567,7 @@
                     <pic:cNvPicPr/>
                   </pic:nvPicPr>
                   <pic:blipFill>
-                    <a:blip r:embed="rId19">
+                    <a:blip r:embed="rId20">
                       <a:extLst>
                         <a:ext uri="{28A0092B-C50C-407E-A947-70E740481C1C}">
                           <a14:useLocalDpi xmlns:a14="http://schemas.microsoft.com/office/drawing/2010/main" val="0"/>
@@ -1380,21 +1617,40 @@
           <w:sz w:val="24"/>
           <w:szCs w:val="24"/>
         </w:rPr>
-        <w:t>11º Visualizar tabela por colunas.</w:t>
-      </w:r>
-    </w:p>
-    <w:p>
-      <w:pPr>
-        <w:rPr>
-          <w:rFonts w:ascii="Arial" w:hAnsi="Arial" w:cs="Arial"/>
-          <w:sz w:val="24"/>
-          <w:szCs w:val="24"/>
-        </w:rPr>
-      </w:pPr>
-      <w:r>
-        <w:rPr>
-          <w:noProof/>
-        </w:rPr>
+        <w:t xml:space="preserve">11º Visualizar tabela </w:t>
+      </w:r>
+      <w:proofErr w:type="spellStart"/>
+      <w:r>
+        <w:rPr>
+          <w:rFonts w:ascii="Arial" w:hAnsi="Arial" w:cs="Arial"/>
+          <w:sz w:val="24"/>
+          <w:szCs w:val="24"/>
+        </w:rPr>
+        <w:t>por</w:t>
+      </w:r>
+      <w:proofErr w:type="spellEnd"/>
+      <w:r>
+        <w:rPr>
+          <w:rFonts w:ascii="Arial" w:hAnsi="Arial" w:cs="Arial"/>
+          <w:sz w:val="24"/>
+          <w:szCs w:val="24"/>
+        </w:rPr>
+        <w:t xml:space="preserve"> colunas.</w:t>
+      </w:r>
+    </w:p>
+    <w:p>
+      <w:pPr>
+        <w:rPr>
+          <w:rFonts w:ascii="Arial" w:hAnsi="Arial" w:cs="Arial"/>
+          <w:sz w:val="24"/>
+          <w:szCs w:val="24"/>
+        </w:rPr>
+      </w:pPr>
+      <w:r>
+        <w:rPr>
+          <w:noProof/>
+        </w:rPr>
+        <w:lastRenderedPageBreak/>
         <w:drawing>
           <wp:inline distT="0" distB="0" distL="0" distR="0" wp14:anchorId="420238A3" wp14:editId="03615ADD">
             <wp:extent cx="3990975" cy="1285875"/>
@@ -1411,7 +1667,7 @@
                     <pic:cNvPicPr/>
                   </pic:nvPicPr>
                   <pic:blipFill>
-                    <a:blip r:embed="rId20">
+                    <a:blip r:embed="rId21">
                       <a:extLst>
                         <a:ext uri="{28A0092B-C50C-407E-A947-70E740481C1C}">
                           <a14:useLocalDpi xmlns:a14="http://schemas.microsoft.com/office/drawing/2010/main" val="0"/>
@@ -1492,7 +1748,7 @@
                     <pic:cNvPicPr/>
                   </pic:nvPicPr>
                   <pic:blipFill>
-                    <a:blip r:embed="rId21">
+                    <a:blip r:embed="rId22">
                       <a:extLst>
                         <a:ext uri="{28A0092B-C50C-407E-A947-70E740481C1C}">
                           <a14:useLocalDpi xmlns:a14="http://schemas.microsoft.com/office/drawing/2010/main" val="0"/>
@@ -1557,7 +1813,6 @@
         <w:rPr>
           <w:noProof/>
         </w:rPr>
-        <w:lastRenderedPageBreak/>
         <w:drawing>
           <wp:inline distT="0" distB="0" distL="0" distR="0" wp14:anchorId="194F3475" wp14:editId="4EE82635">
             <wp:extent cx="4038600" cy="1562100"/>
@@ -1574,7 +1829,7 @@
                     <pic:cNvPicPr/>
                   </pic:nvPicPr>
                   <pic:blipFill>
-                    <a:blip r:embed="rId22">
+                    <a:blip r:embed="rId23">
                       <a:extLst>
                         <a:ext uri="{28A0092B-C50C-407E-A947-70E740481C1C}">
                           <a14:useLocalDpi xmlns:a14="http://schemas.microsoft.com/office/drawing/2010/main" val="0"/>
@@ -1655,7 +1910,7 @@
                     <pic:cNvPicPr/>
                   </pic:nvPicPr>
                   <pic:blipFill>
-                    <a:blip r:embed="rId23">
+                    <a:blip r:embed="rId24">
                       <a:extLst>
                         <a:ext uri="{28A0092B-C50C-407E-A947-70E740481C1C}">
                           <a14:useLocalDpi xmlns:a14="http://schemas.microsoft.com/office/drawing/2010/main" val="0"/>
@@ -1720,6 +1975,7 @@
         <w:rPr>
           <w:noProof/>
         </w:rPr>
+        <w:lastRenderedPageBreak/>
         <w:drawing>
           <wp:inline distT="0" distB="0" distL="0" distR="0" wp14:anchorId="55502FC6" wp14:editId="11D07013">
             <wp:extent cx="2886075" cy="2371725"/>
@@ -1736,7 +1992,7 @@
                     <pic:cNvPicPr/>
                   </pic:nvPicPr>
                   <pic:blipFill>
-                    <a:blip r:embed="rId24">
+                    <a:blip r:embed="rId25">
                       <a:extLst>
                         <a:ext uri="{28A0092B-C50C-407E-A947-70E740481C1C}">
                           <a14:useLocalDpi xmlns:a14="http://schemas.microsoft.com/office/drawing/2010/main" val="0"/>
@@ -2621,9 +2877,7 @@
 </file>
 
 <file path=customXml/item1.xml><?xml version="1.0" encoding="utf-8"?>
-<p:properties xmlns:p="http://schemas.microsoft.com/office/2006/metadata/properties" xmlns:xsi="http://www.w3.org/2001/XMLSchema-instance" xmlns:pc="http://schemas.microsoft.com/office/infopath/2007/PartnerControls">
-  <documentManagement/>
-</p:properties>
+<b:Sources xmlns:b="http://schemas.openxmlformats.org/officeDocument/2006/bibliography" xmlns="http://schemas.openxmlformats.org/officeDocument/2006/bibliography" SelectedStyle="\APASixthEditionOfficeOnline.xsl" StyleName="APA" Version="6"/>
 </file>
 
 <file path=customXml/item2.xml><?xml version="1.0" encoding="utf-8"?>
@@ -2785,7 +3039,9 @@
 </file>
 
 <file path=customXml/item3.xml><?xml version="1.0" encoding="utf-8"?>
-<b:Sources xmlns:b="http://schemas.openxmlformats.org/officeDocument/2006/bibliography" xmlns="http://schemas.openxmlformats.org/officeDocument/2006/bibliography" SelectedStyle="\APASixthEditionOfficeOnline.xsl" StyleName="APA" Version="6"/>
+<p:properties xmlns:p="http://schemas.microsoft.com/office/2006/metadata/properties" xmlns:xsi="http://www.w3.org/2001/XMLSchema-instance" xmlns:pc="http://schemas.microsoft.com/office/infopath/2007/PartnerControls">
+  <documentManagement/>
+</p:properties>
 </file>
 
 <file path=customXml/item4.xml><?xml version="1.0" encoding="utf-8"?>
@@ -2798,10 +3054,9 @@
 </file>
 
 <file path=customXml/itemProps1.xml><?xml version="1.0" encoding="utf-8"?>
-<ds:datastoreItem xmlns:ds="http://schemas.openxmlformats.org/officeDocument/2006/customXml" ds:itemID="{9B4502E9-3BA3-4B1E-8BB7-0ADE9E99F4F1}">
+<ds:datastoreItem xmlns:ds="http://schemas.openxmlformats.org/officeDocument/2006/customXml" ds:itemID="{BB9266FA-04EA-48F3-BFA1-20BC9CFED18F}">
   <ds:schemaRefs>
-    <ds:schemaRef ds:uri="http://schemas.microsoft.com/office/2006/metadata/properties"/>
-    <ds:schemaRef ds:uri="http://schemas.microsoft.com/office/infopath/2007/PartnerControls"/>
+    <ds:schemaRef ds:uri="http://schemas.openxmlformats.org/officeDocument/2006/bibliography"/>
   </ds:schemaRefs>
 </ds:datastoreItem>
 </file>
@@ -2825,9 +3080,10 @@
 </file>
 
 <file path=customXml/itemProps3.xml><?xml version="1.0" encoding="utf-8"?>
-<ds:datastoreItem xmlns:ds="http://schemas.openxmlformats.org/officeDocument/2006/customXml" ds:itemID="{BB9266FA-04EA-48F3-BFA1-20BC9CFED18F}">
+<ds:datastoreItem xmlns:ds="http://schemas.openxmlformats.org/officeDocument/2006/customXml" ds:itemID="{9B4502E9-3BA3-4B1E-8BB7-0ADE9E99F4F1}">
   <ds:schemaRefs>
-    <ds:schemaRef ds:uri="http://schemas.openxmlformats.org/officeDocument/2006/bibliography"/>
+    <ds:schemaRef ds:uri="http://schemas.microsoft.com/office/2006/metadata/properties"/>
+    <ds:schemaRef ds:uri="http://schemas.microsoft.com/office/infopath/2007/PartnerControls"/>
   </ds:schemaRefs>
 </ds:datastoreItem>
 </file>

</xml_diff>